<commit_message>
antes de escrever sobre a área
</commit_message>
<xml_diff>
--- a/Pílula do conhecimento 1.docx
+++ b/Pílula do conhecimento 1.docx
@@ -121,49 +121,8 @@
           <w:szCs w:val="28"/>
         </w:rPr>
       </w:pPr>
-      <w:r>
-        <w:rPr>
-          <w:rFonts w:ascii="Times New Roman" w:hAnsi="Times New Roman" w:cs="Times New Roman"/>
-          <w:noProof/>
-          <w:sz w:val="28"/>
-          <w:szCs w:val="28"/>
-        </w:rPr>
-        <w:drawing>
-          <wp:inline distT="0" distB="0" distL="0" distR="0" wp14:anchorId="406519DB" wp14:editId="5FA0F699">
-            <wp:extent cx="1362075" cy="1362075"/>
-            <wp:effectExtent l="0" t="0" r="9525" b="9525"/>
-            <wp:docPr id="1" name="Imagem 1"/>
-            <wp:cNvGraphicFramePr>
-              <a:graphicFrameLocks xmlns:a="http://schemas.openxmlformats.org/drawingml/2006/main" noChangeAspect="1"/>
-            </wp:cNvGraphicFramePr>
-            <a:graphic xmlns:a="http://schemas.openxmlformats.org/drawingml/2006/main">
-              <a:graphicData uri="http://schemas.openxmlformats.org/drawingml/2006/picture">
-                <pic:pic xmlns:pic="http://schemas.openxmlformats.org/drawingml/2006/picture">
-                  <pic:nvPicPr>
-                    <pic:cNvPr id="1" name=""/>
-                    <pic:cNvPicPr/>
-                  </pic:nvPicPr>
-                  <pic:blipFill>
-                    <a:blip r:embed="rId7"/>
-                    <a:stretch>
-                      <a:fillRect/>
-                    </a:stretch>
-                  </pic:blipFill>
-                  <pic:spPr>
-                    <a:xfrm>
-                      <a:off x="0" y="0"/>
-                      <a:ext cx="1362477" cy="1362477"/>
-                    </a:xfrm>
-                    <a:prstGeom prst="rect">
-                      <a:avLst/>
-                    </a:prstGeom>
-                  </pic:spPr>
-                </pic:pic>
-              </a:graphicData>
-            </a:graphic>
-          </wp:inline>
-        </w:drawing>
-      </w:r>
+      <w:bookmarkStart w:id="0" w:name="_GoBack"/>
+      <w:bookmarkEnd w:id="0"/>
     </w:p>
     <w:p>
       <w:pPr>
@@ -450,17 +409,7 @@
           <w:sz w:val="24"/>
           <w:szCs w:val="24"/>
         </w:rPr>
-        <w:t>, tempo do teste e ent</w:t>
-      </w:r>
-      <w:bookmarkStart w:id="0" w:name="_GoBack"/>
-      <w:bookmarkEnd w:id="0"/>
-      <w:r>
-        <w:rPr>
-          <w:rFonts w:ascii="Times New Roman" w:hAnsi="Times New Roman" w:cs="Times New Roman"/>
-          <w:sz w:val="24"/>
-          <w:szCs w:val="24"/>
-        </w:rPr>
-        <w:t>re outros aspectos</w:t>
+        <w:t>, tempo do teste e entre outros aspectos</w:t>
       </w:r>
       <w:r>
         <w:rPr>
@@ -588,12 +537,12 @@
       </w:r>
     </w:p>
     <w:sectPr>
-      <w:headerReference w:type="even" r:id="rId8"/>
-      <w:headerReference w:type="default" r:id="rId9"/>
-      <w:footerReference w:type="even" r:id="rId10"/>
-      <w:footerReference w:type="default" r:id="rId11"/>
-      <w:headerReference w:type="first" r:id="rId12"/>
-      <w:footerReference w:type="first" r:id="rId13"/>
+      <w:headerReference w:type="even" r:id="rId7"/>
+      <w:headerReference w:type="default" r:id="rId8"/>
+      <w:footerReference w:type="even" r:id="rId9"/>
+      <w:footerReference w:type="default" r:id="rId10"/>
+      <w:headerReference w:type="first" r:id="rId11"/>
+      <w:footerReference w:type="first" r:id="rId12"/>
       <w:pgSz w:w="11906" w:h="16838"/>
       <w:pgMar w:top="1417" w:right="1701" w:bottom="1417" w:left="1701" w:header="708" w:footer="708" w:gutter="0"/>
       <w:cols w:space="708"/>

</xml_diff>